<commit_message>
UPDATE: Update status report
</commit_message>
<xml_diff>
--- a/submissions/Weekly Team Status Reports/Sprint 2/Status update and Minutes.docx
+++ b/submissions/Weekly Team Status Reports/Sprint 2/Status update and Minutes.docx
@@ -78,7 +78,263 @@
           <w:rFonts w:ascii="Arial" w:hAnsi="Arial" w:cs="Arial"/>
           <w:lang w:val="en-AU"/>
         </w:rPr>
-        <w:t xml:space="preserve"> 0</w:t>
+        <w:t xml:space="preserve"> 09/09/2019</w:t>
+      </w:r>
+    </w:p>
+    <w:p>
+      <w:pPr>
+        <w:rPr>
+          <w:rFonts w:ascii="Arial" w:hAnsi="Arial" w:cs="Arial"/>
+          <w:lang w:val="en-AU"/>
+        </w:rPr>
+      </w:pPr>
+    </w:p>
+    <w:p>
+      <w:pPr>
+        <w:rPr>
+          <w:rFonts w:ascii="Arial" w:hAnsi="Arial" w:cs="Arial"/>
+          <w:b/>
+          <w:lang w:val="en-AU"/>
+        </w:rPr>
+      </w:pPr>
+      <w:r>
+        <w:rPr>
+          <w:rFonts w:ascii="Arial" w:hAnsi="Arial" w:cs="Arial"/>
+          <w:b/>
+          <w:lang w:val="en-AU"/>
+        </w:rPr>
+        <w:t>Participants:</w:t>
+      </w:r>
+    </w:p>
+    <w:p>
+      <w:pPr>
+        <w:rPr>
+          <w:rFonts w:ascii="Arial" w:hAnsi="Arial" w:cs="Arial"/>
+          <w:b/>
+          <w:lang w:val="en-AU"/>
+        </w:rPr>
+      </w:pPr>
+    </w:p>
+    <w:p>
+      <w:pPr>
+        <w:pStyle w:val="ListParagraph"/>
+        <w:numPr>
+          <w:ilvl w:val="0"/>
+          <w:numId w:val="3"/>
+        </w:numPr>
+        <w:rPr>
+          <w:rFonts w:ascii="Arial" w:hAnsi="Arial" w:cs="Arial"/>
+          <w:lang w:val="en-AU"/>
+        </w:rPr>
+      </w:pPr>
+      <w:r>
+        <w:rPr>
+          <w:rFonts w:ascii="Arial" w:hAnsi="Arial" w:cs="Arial"/>
+          <w:lang w:val="en-AU"/>
+        </w:rPr>
+        <w:t>Dr Kevin Lee, supervisor, client</w:t>
+      </w:r>
+    </w:p>
+    <w:p>
+      <w:pPr>
+        <w:pStyle w:val="ListParagraph"/>
+        <w:numPr>
+          <w:ilvl w:val="0"/>
+          <w:numId w:val="3"/>
+        </w:numPr>
+        <w:rPr>
+          <w:rFonts w:ascii="Arial" w:hAnsi="Arial" w:cs="Arial"/>
+          <w:lang w:val="en-AU"/>
+        </w:rPr>
+      </w:pPr>
+      <w:r>
+        <w:rPr>
+          <w:rFonts w:ascii="Arial" w:hAnsi="Arial" w:cs="Arial"/>
+          <w:lang w:val="en-AU"/>
+        </w:rPr>
+        <w:t>Greg McIntyre</w:t>
+      </w:r>
+    </w:p>
+    <w:p>
+      <w:pPr>
+        <w:pStyle w:val="ListParagraph"/>
+        <w:numPr>
+          <w:ilvl w:val="0"/>
+          <w:numId w:val="3"/>
+        </w:numPr>
+        <w:rPr>
+          <w:rFonts w:ascii="Arial" w:hAnsi="Arial" w:cs="Arial"/>
+          <w:lang w:val="en-AU"/>
+        </w:rPr>
+      </w:pPr>
+      <w:r>
+        <w:rPr>
+          <w:rFonts w:ascii="Arial" w:hAnsi="Arial" w:cs="Arial"/>
+          <w:lang w:val="en-AU"/>
+        </w:rPr>
+        <w:t>&lt;&gt;</w:t>
+      </w:r>
+    </w:p>
+    <w:p>
+      <w:pPr>
+        <w:rPr>
+          <w:rFonts w:ascii="Arial" w:hAnsi="Arial" w:cs="Arial"/>
+          <w:lang w:val="en-AU"/>
+        </w:rPr>
+      </w:pPr>
+    </w:p>
+    <w:p>
+      <w:pPr>
+        <w:rPr>
+          <w:rFonts w:ascii="Arial" w:hAnsi="Arial" w:cs="Arial"/>
+          <w:b/>
+          <w:lang w:val="en-AU"/>
+        </w:rPr>
+      </w:pPr>
+      <w:r>
+        <w:rPr>
+          <w:rFonts w:ascii="Arial" w:hAnsi="Arial" w:cs="Arial"/>
+          <w:b/>
+          <w:lang w:val="en-AU"/>
+        </w:rPr>
+        <w:t>Agenda:</w:t>
+      </w:r>
+    </w:p>
+    <w:p>
+      <w:pPr>
+        <w:rPr>
+          <w:rFonts w:ascii="Arial" w:hAnsi="Arial" w:cs="Arial"/>
+          <w:b/>
+          <w:lang w:val="en-AU"/>
+        </w:rPr>
+      </w:pPr>
+    </w:p>
+    <w:p>
+      <w:pPr>
+        <w:pStyle w:val="ListParagraph"/>
+        <w:numPr>
+          <w:ilvl w:val="0"/>
+          <w:numId w:val="3"/>
+        </w:numPr>
+        <w:rPr>
+          <w:rFonts w:ascii="Arial" w:hAnsi="Arial" w:cs="Arial"/>
+          <w:lang w:val="en-AU"/>
+        </w:rPr>
+      </w:pPr>
+      <w:r>
+        <w:rPr>
+          <w:rFonts w:ascii="Arial" w:hAnsi="Arial" w:cs="Arial"/>
+          <w:lang w:val="en-AU"/>
+        </w:rPr>
+        <w:t>&lt;&gt;</w:t>
+      </w:r>
+    </w:p>
+    <w:p>
+      <w:pPr>
+        <w:rPr>
+          <w:rFonts w:ascii="Arial" w:hAnsi="Arial" w:cs="Arial"/>
+          <w:lang w:val="en-AU"/>
+        </w:rPr>
+      </w:pPr>
+    </w:p>
+    <w:p>
+      <w:pPr>
+        <w:rPr>
+          <w:rFonts w:ascii="Arial" w:hAnsi="Arial" w:cs="Arial"/>
+          <w:b/>
+          <w:lang w:val="en-AU"/>
+        </w:rPr>
+      </w:pPr>
+      <w:r>
+        <w:rPr>
+          <w:rFonts w:ascii="Arial" w:hAnsi="Arial" w:cs="Arial"/>
+          <w:b/>
+          <w:lang w:val="en-AU"/>
+        </w:rPr>
+        <w:t>Action Items from Last Meeting (DD/MM/</w:t>
+      </w:r>
+      <w:commentRangeStart w:id="0"/>
+      <w:r>
+        <w:rPr>
+          <w:rFonts w:ascii="Arial" w:hAnsi="Arial" w:cs="Arial"/>
+          <w:b/>
+          <w:lang w:val="en-AU"/>
+        </w:rPr>
+        <w:t>YYYY</w:t>
+      </w:r>
+      <w:commentRangeEnd w:id="0"/>
+      <w:r>
+        <w:rPr>
+          <w:rStyle w:val="CommentReference"/>
+        </w:rPr>
+        <w:commentReference w:id="0"/>
+      </w:r>
+      <w:r>
+        <w:rPr>
+          <w:rFonts w:ascii="Arial" w:hAnsi="Arial" w:cs="Arial"/>
+          <w:b/>
+          <w:lang w:val="en-AU"/>
+        </w:rPr>
+        <w:t>)</w:t>
+      </w:r>
+      <w:r>
+        <w:rPr>
+          <w:rFonts w:ascii="Arial" w:hAnsi="Arial" w:cs="Arial"/>
+          <w:b/>
+          <w:lang w:val="en-AU"/>
+        </w:rPr>
+        <w:t>:</w:t>
+      </w:r>
+      <w:r>
+        <w:rPr>
+          <w:rFonts w:ascii="Arial" w:hAnsi="Arial" w:cs="Arial"/>
+          <w:b/>
+          <w:lang w:val="en-AU"/>
+        </w:rPr>
+        <w:t xml:space="preserve"> </w:t>
+      </w:r>
+    </w:p>
+    <w:p>
+      <w:pPr>
+        <w:rPr>
+          <w:rFonts w:ascii="Arial" w:hAnsi="Arial" w:cs="Arial"/>
+          <w:b/>
+          <w:lang w:val="en-AU"/>
+        </w:rPr>
+      </w:pPr>
+    </w:p>
+    <w:p>
+      <w:pPr>
+        <w:pStyle w:val="ListParagraph"/>
+        <w:numPr>
+          <w:ilvl w:val="0"/>
+          <w:numId w:val="3"/>
+        </w:numPr>
+        <w:rPr>
+          <w:rFonts w:ascii="Arial" w:hAnsi="Arial" w:cs="Arial"/>
+          <w:lang w:val="en-AU"/>
+        </w:rPr>
+      </w:pPr>
+      <w:r>
+        <w:rPr>
+          <w:rFonts w:ascii="Arial" w:hAnsi="Arial" w:cs="Arial"/>
+          <w:lang w:val="en-AU"/>
+        </w:rPr>
+        <w:t xml:space="preserve">Create an Arduino concept passing data to web service, Greg, </w:t>
+      </w:r>
+      <w:r>
+        <w:rPr>
+          <w:rFonts w:ascii="Arial" w:hAnsi="Arial" w:cs="Arial"/>
+          <w:lang w:val="en-AU"/>
+        </w:rPr>
+        <w:t>02</w:t>
+      </w:r>
+      <w:r>
+        <w:rPr>
+          <w:rFonts w:ascii="Arial" w:hAnsi="Arial" w:cs="Arial"/>
+          <w:lang w:val="en-AU"/>
+        </w:rPr>
+        <w:t>/0</w:t>
       </w:r>
       <w:r>
         <w:rPr>
@@ -92,42 +348,8 @@
           <w:rFonts w:ascii="Arial" w:hAnsi="Arial" w:cs="Arial"/>
           <w:lang w:val="en-AU"/>
         </w:rPr>
-        <w:t>/09/2019</w:t>
-      </w:r>
-    </w:p>
-    <w:p>
-      <w:pPr>
-        <w:rPr>
-          <w:rFonts w:ascii="Arial" w:hAnsi="Arial" w:cs="Arial"/>
-          <w:lang w:val="en-AU"/>
-        </w:rPr>
-      </w:pPr>
-    </w:p>
-    <w:p>
-      <w:pPr>
-        <w:rPr>
-          <w:rFonts w:ascii="Arial" w:hAnsi="Arial" w:cs="Arial"/>
-          <w:b/>
-          <w:lang w:val="en-AU"/>
-        </w:rPr>
-      </w:pPr>
-      <w:r>
-        <w:rPr>
-          <w:rFonts w:ascii="Arial" w:hAnsi="Arial" w:cs="Arial"/>
-          <w:b/>
-          <w:lang w:val="en-AU"/>
-        </w:rPr>
-        <w:t>Participants:</w:t>
-      </w:r>
-    </w:p>
-    <w:p>
-      <w:pPr>
-        <w:rPr>
-          <w:rFonts w:ascii="Arial" w:hAnsi="Arial" w:cs="Arial"/>
-          <w:b/>
-          <w:lang w:val="en-AU"/>
-        </w:rPr>
-      </w:pPr>
+        <w:t>/2019</w:t>
+      </w:r>
     </w:p>
     <w:p>
       <w:pPr>
@@ -146,7 +368,21 @@
           <w:rFonts w:ascii="Arial" w:hAnsi="Arial" w:cs="Arial"/>
           <w:lang w:val="en-AU"/>
         </w:rPr>
-        <w:t>Dr Kevin Lee, supervisor, client</w:t>
+        <w:t xml:space="preserve">Create an initial GUI version, Bronte, </w:t>
+      </w:r>
+      <w:r>
+        <w:rPr>
+          <w:rFonts w:ascii="Arial" w:hAnsi="Arial" w:cs="Arial"/>
+          <w:lang w:val="en-AU"/>
+        </w:rPr>
+        <w:t>02/09</w:t>
+      </w:r>
+      <w:r>
+        <w:rPr>
+          <w:rFonts w:ascii="Arial" w:hAnsi="Arial" w:cs="Arial"/>
+          <w:lang w:val="en-AU"/>
+        </w:rPr>
+        <w:t>/2019</w:t>
       </w:r>
     </w:p>
     <w:p>
@@ -166,7 +402,37 @@
           <w:rFonts w:ascii="Arial" w:hAnsi="Arial" w:cs="Arial"/>
           <w:lang w:val="en-AU"/>
         </w:rPr>
-        <w:t>Greg McIntyre</w:t>
+        <w:t xml:space="preserve">Create simple backend receiving from web service, Sean and Greg, </w:t>
+      </w:r>
+      <w:r>
+        <w:rPr>
+          <w:rFonts w:ascii="Arial" w:hAnsi="Arial" w:cs="Arial"/>
+          <w:lang w:val="en-AU"/>
+        </w:rPr>
+        <w:t>02/09</w:t>
+      </w:r>
+      <w:r>
+        <w:rPr>
+          <w:rFonts w:ascii="Arial" w:hAnsi="Arial" w:cs="Arial"/>
+          <w:lang w:val="en-AU"/>
+        </w:rPr>
+        <w:t>/2019</w:t>
+      </w:r>
+      <w:r>
+        <w:rPr>
+          <w:rFonts w:ascii="Arial" w:hAnsi="Arial" w:cs="Arial"/>
+          <w:lang w:val="en-AU"/>
+        </w:rPr>
+        <w:t xml:space="preserve"> – Sean: successfully</w:t>
+      </w:r>
+      <w:bookmarkStart w:id="1" w:name="_GoBack"/>
+      <w:bookmarkEnd w:id="1"/>
+      <w:r>
+        <w:rPr>
+          <w:rFonts w:ascii="Arial" w:hAnsi="Arial" w:cs="Arial"/>
+          <w:lang w:val="en-AU"/>
+        </w:rPr>
+        <w:t xml:space="preserve"> completed </w:t>
       </w:r>
     </w:p>
     <w:p>
@@ -186,6 +452,67 @@
           <w:rFonts w:ascii="Arial" w:hAnsi="Arial" w:cs="Arial"/>
           <w:lang w:val="en-AU"/>
         </w:rPr>
+        <w:t xml:space="preserve">Have a simple working prototype, TEAM, </w:t>
+      </w:r>
+      <w:r>
+        <w:rPr>
+          <w:rFonts w:ascii="Arial" w:hAnsi="Arial" w:cs="Arial"/>
+          <w:lang w:val="en-AU"/>
+        </w:rPr>
+        <w:t>02/09</w:t>
+      </w:r>
+      <w:r>
+        <w:rPr>
+          <w:rFonts w:ascii="Arial" w:hAnsi="Arial" w:cs="Arial"/>
+          <w:lang w:val="en-AU"/>
+        </w:rPr>
+        <w:t>/2019</w:t>
+      </w:r>
+    </w:p>
+    <w:p>
+      <w:pPr>
+        <w:rPr>
+          <w:rFonts w:ascii="Arial" w:hAnsi="Arial" w:cs="Arial"/>
+          <w:lang w:val="en-AU"/>
+        </w:rPr>
+      </w:pPr>
+    </w:p>
+    <w:p>
+      <w:pPr>
+        <w:rPr>
+          <w:rFonts w:ascii="Arial" w:hAnsi="Arial" w:cs="Arial"/>
+          <w:b/>
+          <w:lang w:val="en-AU"/>
+        </w:rPr>
+      </w:pPr>
+      <w:r>
+        <w:rPr>
+          <w:rFonts w:ascii="Arial" w:hAnsi="Arial" w:cs="Arial"/>
+          <w:b/>
+          <w:lang w:val="en-AU"/>
+        </w:rPr>
+        <w:t>Minutes:</w:t>
+      </w:r>
+    </w:p>
+    <w:p>
+      <w:pPr>
+        <w:pStyle w:val="ListParagraph"/>
+        <w:numPr>
+          <w:ilvl w:val="0"/>
+          <w:numId w:val="5"/>
+        </w:numPr>
+        <w:rPr>
+          <w:rFonts w:ascii="Arial" w:hAnsi="Arial" w:cs="Arial"/>
+          <w:b/>
+          <w:lang w:val="en-AU"/>
+        </w:rPr>
+      </w:pPr>
+      <w:r>
+        <w:rPr>
+          <w:rFonts w:ascii="Arial" w:hAnsi="Arial" w:cs="Arial"/>
+          <w:b/>
+          <w:lang w:val="en-AU"/>
+        </w:rPr>
         <w:t>&lt;&gt;</w:t>
       </w:r>
     </w:p>
@@ -205,23 +532,30 @@
           <w:lang w:val="en-AU"/>
         </w:rPr>
       </w:pPr>
-      <w:r>
-        <w:rPr>
-          <w:rFonts w:ascii="Arial" w:hAnsi="Arial" w:cs="Arial"/>
-          <w:b/>
-          <w:lang w:val="en-AU"/>
-        </w:rPr>
-        <w:t>Agenda:</w:t>
-      </w:r>
-    </w:p>
-    <w:p>
-      <w:pPr>
-        <w:rPr>
-          <w:rFonts w:ascii="Arial" w:hAnsi="Arial" w:cs="Arial"/>
-          <w:b/>
-          <w:lang w:val="en-AU"/>
-        </w:rPr>
-      </w:pPr>
+      <w:commentRangeStart w:id="2"/>
+      <w:r>
+        <w:rPr>
+          <w:rFonts w:ascii="Arial" w:hAnsi="Arial" w:cs="Arial"/>
+          <w:b/>
+          <w:lang w:val="en-AU"/>
+        </w:rPr>
+        <w:t>Decisions</w:t>
+      </w:r>
+      <w:commentRangeEnd w:id="2"/>
+      <w:r>
+        <w:rPr>
+          <w:rStyle w:val="CommentReference"/>
+        </w:rPr>
+        <w:commentReference w:id="2"/>
+      </w:r>
+      <w:r>
+        <w:rPr>
+          <w:rFonts w:ascii="Arial" w:hAnsi="Arial" w:cs="Arial"/>
+          <w:b/>
+          <w:lang w:val="en-AU"/>
+        </w:rPr>
+        <w:t>:</w:t>
+      </w:r>
     </w:p>
     <w:p>
       <w:pPr>
@@ -265,31 +599,23 @@
           <w:b/>
           <w:lang w:val="en-AU"/>
         </w:rPr>
-        <w:t>Action Items from Last Meeting (DD/MM/</w:t>
-      </w:r>
-      <w:commentRangeStart w:id="0"/>
-      <w:r>
-        <w:rPr>
-          <w:rFonts w:ascii="Arial" w:hAnsi="Arial" w:cs="Arial"/>
-          <w:b/>
-          <w:lang w:val="en-AU"/>
-        </w:rPr>
-        <w:t>YYYY</w:t>
-      </w:r>
-      <w:commentRangeEnd w:id="0"/>
+        <w:t xml:space="preserve">Action </w:t>
+      </w:r>
+      <w:commentRangeStart w:id="3"/>
+      <w:r>
+        <w:rPr>
+          <w:rFonts w:ascii="Arial" w:hAnsi="Arial" w:cs="Arial"/>
+          <w:b/>
+          <w:lang w:val="en-AU"/>
+        </w:rPr>
+        <w:t>Items</w:t>
+      </w:r>
+      <w:commentRangeEnd w:id="3"/>
       <w:r>
         <w:rPr>
           <w:rStyle w:val="CommentReference"/>
         </w:rPr>
-        <w:commentReference w:id="0"/>
-      </w:r>
-      <w:r>
-        <w:rPr>
-          <w:rFonts w:ascii="Arial" w:hAnsi="Arial" w:cs="Arial"/>
-          <w:b/>
-          <w:lang w:val="en-AU"/>
-        </w:rPr>
-        <w:t>)</w:t>
+        <w:commentReference w:id="3"/>
       </w:r>
       <w:r>
         <w:rPr>
@@ -299,20 +625,11 @@
         </w:rPr>
         <w:t>:</w:t>
       </w:r>
-      <w:r>
-        <w:rPr>
-          <w:rFonts w:ascii="Arial" w:hAnsi="Arial" w:cs="Arial"/>
-          <w:b/>
-          <w:lang w:val="en-AU"/>
-        </w:rPr>
-        <w:t xml:space="preserve"> </w:t>
-      </w:r>
-    </w:p>
-    <w:p>
-      <w:pPr>
-        <w:rPr>
-          <w:rFonts w:ascii="Arial" w:hAnsi="Arial" w:cs="Arial"/>
-          <w:b/>
+    </w:p>
+    <w:p>
+      <w:pPr>
+        <w:rPr>
+          <w:rFonts w:ascii="Arial" w:hAnsi="Arial" w:cs="Arial"/>
           <w:lang w:val="en-AU"/>
         </w:rPr>
       </w:pPr>
@@ -334,252 +651,7 @@
           <w:rFonts w:ascii="Arial" w:hAnsi="Arial" w:cs="Arial"/>
           <w:lang w:val="en-AU"/>
         </w:rPr>
-        <w:t>Create an Arduino concept passing data to web service, Greg, 9/02/2019</w:t>
-      </w:r>
-    </w:p>
-    <w:p>
-      <w:pPr>
-        <w:pStyle w:val="ListParagraph"/>
-        <w:numPr>
-          <w:ilvl w:val="0"/>
-          <w:numId w:val="3"/>
-        </w:numPr>
-        <w:rPr>
-          <w:rFonts w:ascii="Arial" w:hAnsi="Arial" w:cs="Arial"/>
-          <w:lang w:val="en-AU"/>
-        </w:rPr>
-      </w:pPr>
-      <w:r>
-        <w:rPr>
-          <w:rFonts w:ascii="Arial" w:hAnsi="Arial" w:cs="Arial"/>
-          <w:lang w:val="en-AU"/>
-        </w:rPr>
-        <w:t>Create an initial GUI version, Bronte, 9/02/2019</w:t>
-      </w:r>
-    </w:p>
-    <w:p>
-      <w:pPr>
-        <w:pStyle w:val="ListParagraph"/>
-        <w:numPr>
-          <w:ilvl w:val="0"/>
-          <w:numId w:val="3"/>
-        </w:numPr>
-        <w:rPr>
-          <w:rFonts w:ascii="Arial" w:hAnsi="Arial" w:cs="Arial"/>
-          <w:lang w:val="en-AU"/>
-        </w:rPr>
-      </w:pPr>
-      <w:r>
-        <w:rPr>
-          <w:rFonts w:ascii="Arial" w:hAnsi="Arial" w:cs="Arial"/>
-          <w:lang w:val="en-AU"/>
-        </w:rPr>
-        <w:t>Create simple backend receiving from web service, Sean and Greg, 9/02/2019</w:t>
-      </w:r>
-    </w:p>
-    <w:p>
-      <w:pPr>
-        <w:pStyle w:val="ListParagraph"/>
-        <w:numPr>
-          <w:ilvl w:val="0"/>
-          <w:numId w:val="3"/>
-        </w:numPr>
-        <w:rPr>
-          <w:rFonts w:ascii="Arial" w:hAnsi="Arial" w:cs="Arial"/>
-          <w:lang w:val="en-AU"/>
-        </w:rPr>
-      </w:pPr>
-      <w:r>
-        <w:rPr>
-          <w:rFonts w:ascii="Arial" w:hAnsi="Arial" w:cs="Arial"/>
-          <w:lang w:val="en-AU"/>
-        </w:rPr>
-        <w:t>Have a simple working prototype, TEAM, 9/02/2019</w:t>
-      </w:r>
-    </w:p>
-    <w:p>
-      <w:pPr>
-        <w:rPr>
-          <w:rFonts w:ascii="Arial" w:hAnsi="Arial" w:cs="Arial"/>
-          <w:lang w:val="en-AU"/>
-        </w:rPr>
-      </w:pPr>
-    </w:p>
-    <w:p>
-      <w:pPr>
-        <w:rPr>
-          <w:rFonts w:ascii="Arial" w:hAnsi="Arial" w:cs="Arial"/>
-          <w:b/>
-          <w:lang w:val="en-AU"/>
-        </w:rPr>
-      </w:pPr>
-      <w:r>
-        <w:rPr>
-          <w:rFonts w:ascii="Arial" w:hAnsi="Arial" w:cs="Arial"/>
-          <w:b/>
-          <w:lang w:val="en-AU"/>
-        </w:rPr>
-        <w:t>Minutes:</w:t>
-      </w:r>
-    </w:p>
-    <w:p>
-      <w:pPr>
-        <w:pStyle w:val="ListParagraph"/>
-        <w:numPr>
-          <w:ilvl w:val="0"/>
-          <w:numId w:val="5"/>
-        </w:numPr>
-        <w:rPr>
-          <w:rFonts w:ascii="Arial" w:hAnsi="Arial" w:cs="Arial"/>
-          <w:b/>
-          <w:lang w:val="en-AU"/>
-        </w:rPr>
-      </w:pPr>
-      <w:r>
-        <w:rPr>
-          <w:rFonts w:ascii="Arial" w:hAnsi="Arial" w:cs="Arial"/>
-          <w:b/>
-          <w:lang w:val="en-AU"/>
-        </w:rPr>
-        <w:t>&lt;&gt;</w:t>
-      </w:r>
-    </w:p>
-    <w:p>
-      <w:pPr>
-        <w:rPr>
-          <w:rFonts w:ascii="Arial" w:hAnsi="Arial" w:cs="Arial"/>
-          <w:lang w:val="en-AU"/>
-        </w:rPr>
-      </w:pPr>
-    </w:p>
-    <w:p>
-      <w:pPr>
-        <w:rPr>
-          <w:rFonts w:ascii="Arial" w:hAnsi="Arial" w:cs="Arial"/>
-          <w:b/>
-          <w:lang w:val="en-AU"/>
-        </w:rPr>
-      </w:pPr>
-      <w:commentRangeStart w:id="1"/>
-      <w:r>
-        <w:rPr>
-          <w:rFonts w:ascii="Arial" w:hAnsi="Arial" w:cs="Arial"/>
-          <w:b/>
-          <w:lang w:val="en-AU"/>
-        </w:rPr>
-        <w:t>Decisions</w:t>
-      </w:r>
-      <w:commentRangeEnd w:id="1"/>
-      <w:r>
-        <w:rPr>
-          <w:rStyle w:val="CommentReference"/>
-        </w:rPr>
-        <w:commentReference w:id="1"/>
-      </w:r>
-      <w:r>
-        <w:rPr>
-          <w:rFonts w:ascii="Arial" w:hAnsi="Arial" w:cs="Arial"/>
-          <w:b/>
-          <w:lang w:val="en-AU"/>
-        </w:rPr>
-        <w:t>:</w:t>
-      </w:r>
-    </w:p>
-    <w:p>
-      <w:pPr>
-        <w:pStyle w:val="ListParagraph"/>
-        <w:numPr>
-          <w:ilvl w:val="0"/>
-          <w:numId w:val="3"/>
-        </w:numPr>
-        <w:rPr>
-          <w:rFonts w:ascii="Arial" w:hAnsi="Arial" w:cs="Arial"/>
-          <w:lang w:val="en-AU"/>
-        </w:rPr>
-      </w:pPr>
-      <w:r>
-        <w:rPr>
-          <w:rFonts w:ascii="Arial" w:hAnsi="Arial" w:cs="Arial"/>
-          <w:lang w:val="en-AU"/>
-        </w:rPr>
-        <w:t>&lt;&gt;</w:t>
-      </w:r>
-    </w:p>
-    <w:p>
-      <w:pPr>
-        <w:rPr>
-          <w:rFonts w:ascii="Arial" w:hAnsi="Arial" w:cs="Arial"/>
-          <w:lang w:val="en-AU"/>
-        </w:rPr>
-      </w:pPr>
-    </w:p>
-    <w:p>
-      <w:pPr>
-        <w:rPr>
-          <w:rFonts w:ascii="Arial" w:hAnsi="Arial" w:cs="Arial"/>
-          <w:b/>
-          <w:lang w:val="en-AU"/>
-        </w:rPr>
-      </w:pPr>
-      <w:r>
-        <w:rPr>
-          <w:rFonts w:ascii="Arial" w:hAnsi="Arial" w:cs="Arial"/>
-          <w:b/>
-          <w:lang w:val="en-AU"/>
-        </w:rPr>
-        <w:t xml:space="preserve">Action </w:t>
-      </w:r>
-      <w:commentRangeStart w:id="2"/>
-      <w:r>
-        <w:rPr>
-          <w:rFonts w:ascii="Arial" w:hAnsi="Arial" w:cs="Arial"/>
-          <w:b/>
-          <w:lang w:val="en-AU"/>
-        </w:rPr>
-        <w:t>Items</w:t>
-      </w:r>
-      <w:commentRangeEnd w:id="2"/>
-      <w:r>
-        <w:rPr>
-          <w:rStyle w:val="CommentReference"/>
-        </w:rPr>
-        <w:commentReference w:id="2"/>
-      </w:r>
-      <w:r>
-        <w:rPr>
-          <w:rFonts w:ascii="Arial" w:hAnsi="Arial" w:cs="Arial"/>
-          <w:b/>
-          <w:lang w:val="en-AU"/>
-        </w:rPr>
-        <w:t>:</w:t>
-      </w:r>
-    </w:p>
-    <w:p>
-      <w:pPr>
-        <w:rPr>
-          <w:rFonts w:ascii="Arial" w:hAnsi="Arial" w:cs="Arial"/>
-          <w:lang w:val="en-AU"/>
-        </w:rPr>
-      </w:pPr>
-    </w:p>
-    <w:p>
-      <w:pPr>
-        <w:pStyle w:val="ListParagraph"/>
-        <w:numPr>
-          <w:ilvl w:val="0"/>
-          <w:numId w:val="3"/>
-        </w:numPr>
-        <w:rPr>
-          <w:rFonts w:ascii="Arial" w:hAnsi="Arial" w:cs="Arial"/>
-          <w:lang w:val="en-AU"/>
-        </w:rPr>
-      </w:pPr>
-      <w:r>
-        <w:rPr>
-          <w:rFonts w:ascii="Arial" w:hAnsi="Arial" w:cs="Arial"/>
-          <w:lang w:val="en-AU"/>
-        </w:rPr>
-        <w:t>&lt;&gt;</w:t>
+        <w:t>Extend backend to handle data from Arduino devices, Sean, 16/09/2019</w:t>
       </w:r>
     </w:p>
     <w:p>
@@ -912,7 +984,7 @@
         </w:rPr>
         <w:t>Action Items from Last Meeting (DD/MM/</w:t>
       </w:r>
-      <w:commentRangeStart w:id="3"/>
+      <w:commentRangeStart w:id="4"/>
       <w:r>
         <w:rPr>
           <w:rFonts w:ascii="Arial" w:hAnsi="Arial" w:cs="Arial"/>
@@ -921,12 +993,12 @@
         </w:rPr>
         <w:t>YYYY</w:t>
       </w:r>
-      <w:commentRangeEnd w:id="3"/>
+      <w:commentRangeEnd w:id="4"/>
       <w:r>
         <w:rPr>
           <w:rStyle w:val="CommentReference"/>
         </w:rPr>
-        <w:commentReference w:id="3"/>
+        <w:commentReference w:id="4"/>
       </w:r>
       <w:r>
         <w:rPr>
@@ -1494,7 +1566,7 @@
           <w:lang w:val="en-AU"/>
         </w:rPr>
       </w:pPr>
-      <w:commentRangeStart w:id="4"/>
+      <w:commentRangeStart w:id="5"/>
       <w:r>
         <w:rPr>
           <w:rFonts w:ascii="Arial" w:hAnsi="Arial" w:cs="Arial"/>
@@ -1503,12 +1575,12 @@
         </w:rPr>
         <w:t>Decisions</w:t>
       </w:r>
-      <w:commentRangeEnd w:id="4"/>
+      <w:commentRangeEnd w:id="5"/>
       <w:r>
         <w:rPr>
           <w:rStyle w:val="CommentReference"/>
         </w:rPr>
-        <w:commentReference w:id="4"/>
+        <w:commentReference w:id="5"/>
       </w:r>
       <w:r>
         <w:rPr>
@@ -1572,7 +1644,7 @@
         </w:rPr>
         <w:t xml:space="preserve">Action </w:t>
       </w:r>
-      <w:commentRangeStart w:id="5"/>
+      <w:commentRangeStart w:id="6"/>
       <w:r>
         <w:rPr>
           <w:rFonts w:ascii="Arial" w:hAnsi="Arial" w:cs="Arial"/>
@@ -1581,12 +1653,12 @@
         </w:rPr>
         <w:t>Items</w:t>
       </w:r>
-      <w:commentRangeEnd w:id="5"/>
+      <w:commentRangeEnd w:id="6"/>
       <w:r>
         <w:rPr>
           <w:rStyle w:val="CommentReference"/>
         </w:rPr>
-        <w:commentReference w:id="5"/>
+        <w:commentReference w:id="6"/>
       </w:r>
       <w:r>
         <w:rPr>
@@ -2238,8 +2310,6 @@
           <w:lang w:val="en-AU"/>
         </w:rPr>
       </w:pPr>
-      <w:bookmarkStart w:id="6" w:name="_GoBack"/>
-      <w:bookmarkEnd w:id="6"/>
       <w:r>
         <w:rPr>
           <w:rFonts w:ascii="Arial" w:hAnsi="Arial" w:cs="Arial"/>
@@ -2551,7 +2621,7 @@
       </w:pPr>
     </w:p>
   </w:comment>
-  <w:comment w:id="1" w:author="Gale Rainwood" w:date="2019-09-02T11:31:00Z" w:initials="GR">
+  <w:comment w:id="2" w:author="Gale Rainwood" w:date="2019-09-02T11:31:00Z" w:initials="GR">
     <w:p>
       <w:pPr>
         <w:pStyle w:val="ListParagraph"/>
@@ -2579,7 +2649,7 @@
       </w:r>
     </w:p>
   </w:comment>
-  <w:comment w:id="2" w:author="Gale Rainwood" w:date="2019-09-02T11:31:00Z" w:initials="GR">
+  <w:comment w:id="3" w:author="Gale Rainwood" w:date="2019-09-02T11:31:00Z" w:initials="GR">
     <w:p>
       <w:pPr>
         <w:pStyle w:val="ListParagraph"/>
@@ -2607,7 +2677,7 @@
       </w:r>
     </w:p>
   </w:comment>
-  <w:comment w:id="3" w:author="Gale Rainwood" w:date="2019-09-02T11:05:00Z" w:initials="GR">
+  <w:comment w:id="4" w:author="Gale Rainwood" w:date="2019-09-02T11:05:00Z" w:initials="GR">
     <w:p>
       <w:pPr>
         <w:pStyle w:val="ListParagraph"/>
@@ -2638,37 +2708,37 @@
       <w:pPr>
         <w:pStyle w:val="CommentText"/>
       </w:pPr>
-    </w:p>
-  </w:comment>
-  <w:comment w:id="4" w:author="Gale Rainwood" w:date="2019-09-02T11:31:00Z" w:initials="GR">
-    <w:p>
-      <w:pPr>
-        <w:pStyle w:val="ListParagraph"/>
-        <w:numPr>
-          <w:ilvl w:val="0"/>
-          <w:numId w:val="3"/>
-        </w:numPr>
-        <w:rPr>
-          <w:rFonts w:ascii="Arial" w:hAnsi="Arial" w:cs="Arial"/>
-          <w:lang w:val="en-AU"/>
-        </w:rPr>
-      </w:pPr>
-      <w:r>
-        <w:rPr>
-          <w:rStyle w:val="CommentReference"/>
-        </w:rPr>
-        <w:annotationRef/>
-      </w:r>
-      <w:r>
-        <w:rPr>
-          <w:rFonts w:ascii="Arial" w:hAnsi="Arial" w:cs="Arial"/>
-          <w:lang w:val="en-AU"/>
-        </w:rPr>
-        <w:t>(Decision Item), (Decision), (Decision Maker) - GM</w:t>
-      </w:r>
     </w:p>
   </w:comment>
   <w:comment w:id="5" w:author="Gale Rainwood" w:date="2019-09-02T11:31:00Z" w:initials="GR">
+    <w:p>
+      <w:pPr>
+        <w:pStyle w:val="ListParagraph"/>
+        <w:numPr>
+          <w:ilvl w:val="0"/>
+          <w:numId w:val="3"/>
+        </w:numPr>
+        <w:rPr>
+          <w:rFonts w:ascii="Arial" w:hAnsi="Arial" w:cs="Arial"/>
+          <w:lang w:val="en-AU"/>
+        </w:rPr>
+      </w:pPr>
+      <w:r>
+        <w:rPr>
+          <w:rStyle w:val="CommentReference"/>
+        </w:rPr>
+        <w:annotationRef/>
+      </w:r>
+      <w:r>
+        <w:rPr>
+          <w:rFonts w:ascii="Arial" w:hAnsi="Arial" w:cs="Arial"/>
+          <w:lang w:val="en-AU"/>
+        </w:rPr>
+        <w:t>(Decision Item), (Decision), (Decision Maker) - GM</w:t>
+      </w:r>
+    </w:p>
+  </w:comment>
+  <w:comment w:id="6" w:author="Gale Rainwood" w:date="2019-09-02T11:31:00Z" w:initials="GR">
     <w:p>
       <w:pPr>
         <w:pStyle w:val="ListParagraph"/>

</xml_diff>

<commit_message>
UPDATE: Sprint 2 Doco Final
</commit_message>
<xml_diff>
--- a/submissions/Weekly Team Status Reports/Sprint 2/Status update and Minutes.docx
+++ b/submissions/Weekly Team Status Reports/Sprint 2/Status update and Minutes.docx
@@ -206,7 +206,27 @@
           <w:rFonts w:ascii="Arial" w:hAnsi="Arial" w:cs="Arial"/>
           <w:lang w:val="en-AU"/>
         </w:rPr>
-        <w:t>&lt;&gt;</w:t>
+        <w:t>Summary</w:t>
+      </w:r>
+    </w:p>
+    <w:p>
+      <w:pPr>
+        <w:pStyle w:val="ListParagraph"/>
+        <w:numPr>
+          <w:ilvl w:val="0"/>
+          <w:numId w:val="3"/>
+        </w:numPr>
+        <w:rPr>
+          <w:rFonts w:ascii="Arial" w:hAnsi="Arial" w:cs="Arial"/>
+          <w:lang w:val="en-AU"/>
+        </w:rPr>
+      </w:pPr>
+      <w:r>
+        <w:rPr>
+          <w:rFonts w:ascii="Arial" w:hAnsi="Arial" w:cs="Arial"/>
+          <w:lang w:val="en-AU"/>
+        </w:rPr>
+        <w:t>Integration</w:t>
       </w:r>
     </w:p>
     <w:p>
@@ -349,15 +369,122 @@
         </w:rPr>
         <w:t xml:space="preserve"> versions </w:t>
       </w:r>
+      <w:r>
+        <w:rPr>
+          <w:rFonts w:ascii="Arial" w:hAnsi="Arial" w:cs="Arial"/>
+          <w:lang w:val="en-AU"/>
+        </w:rPr>
+        <w:t>available</w:t>
+      </w:r>
+    </w:p>
+    <w:p>
+      <w:pPr>
+        <w:rPr>
+          <w:rFonts w:ascii="Arial" w:hAnsi="Arial" w:cs="Arial"/>
+          <w:lang w:val="en-AU"/>
+        </w:rPr>
+      </w:pPr>
+    </w:p>
+    <w:p>
+      <w:pPr>
+        <w:pStyle w:val="ListParagraph"/>
+        <w:numPr>
+          <w:ilvl w:val="0"/>
+          <w:numId w:val="3"/>
+        </w:numPr>
+        <w:rPr>
+          <w:rFonts w:ascii="Arial" w:hAnsi="Arial" w:cs="Arial"/>
+          <w:lang w:val="en-AU"/>
+        </w:rPr>
+      </w:pPr>
+      <w:r>
+        <w:rPr>
+          <w:rFonts w:ascii="Arial" w:hAnsi="Arial" w:cs="Arial"/>
+          <w:lang w:val="en-AU"/>
+        </w:rPr>
+        <w:t>Create an initial GUI version, Bronte, 9/02/2019</w:t>
+      </w:r>
+    </w:p>
+    <w:p>
+      <w:pPr>
+        <w:rPr>
+          <w:rFonts w:ascii="Arial" w:hAnsi="Arial" w:cs="Arial"/>
+          <w:lang w:val="en-AU"/>
+        </w:rPr>
+      </w:pPr>
+      <w:r>
+        <w:rPr>
+          <w:rFonts w:ascii="Arial" w:hAnsi="Arial" w:cs="Arial"/>
+          <w:lang w:val="en-AU"/>
+        </w:rPr>
+        <w:t xml:space="preserve">UNKNOWN, </w:t>
+      </w:r>
+      <w:r>
+        <w:rPr>
+          <w:rFonts w:ascii="Arial" w:hAnsi="Arial" w:cs="Arial"/>
+          <w:lang w:val="en-AU"/>
+        </w:rPr>
+        <w:t>waiting on member feedback</w:t>
+      </w:r>
+    </w:p>
+    <w:p>
+      <w:pPr>
+        <w:rPr>
+          <w:rFonts w:ascii="Arial" w:hAnsi="Arial" w:cs="Arial"/>
+          <w:lang w:val="en-AU"/>
+        </w:rPr>
+      </w:pPr>
+    </w:p>
+    <w:p>
+      <w:pPr>
+        <w:pStyle w:val="ListParagraph"/>
+        <w:numPr>
+          <w:ilvl w:val="0"/>
+          <w:numId w:val="3"/>
+        </w:numPr>
+        <w:rPr>
+          <w:rFonts w:ascii="Arial" w:hAnsi="Arial" w:cs="Arial"/>
+          <w:lang w:val="en-AU"/>
+        </w:rPr>
+      </w:pPr>
+      <w:r>
+        <w:rPr>
+          <w:rFonts w:ascii="Arial" w:hAnsi="Arial" w:cs="Arial"/>
+          <w:lang w:val="en-AU"/>
+        </w:rPr>
+        <w:t>Create simple backend receiving from web service, Sean and Greg, 9/02/2019</w:t>
+      </w:r>
+    </w:p>
+    <w:p>
+      <w:pPr>
+        <w:rPr>
+          <w:rFonts w:ascii="Arial" w:hAnsi="Arial" w:cs="Arial"/>
+          <w:lang w:val="en-AU"/>
+        </w:rPr>
+      </w:pPr>
+      <w:r>
+        <w:rPr>
+          <w:rFonts w:ascii="Arial" w:hAnsi="Arial" w:cs="Arial"/>
+          <w:lang w:val="en-AU"/>
+        </w:rPr>
+        <w:t xml:space="preserve">INCOMPLETE, Simple subscribe created, need to put into local variables. </w:t>
+      </w:r>
       <w:proofErr w:type="spellStart"/>
       <w:r>
         <w:rPr>
           <w:rFonts w:ascii="Arial" w:hAnsi="Arial" w:cs="Arial"/>
           <w:lang w:val="en-AU"/>
         </w:rPr>
-        <w:t>avaliable</w:t>
+        <w:t>mongoDB</w:t>
       </w:r>
       <w:proofErr w:type="spellEnd"/>
+      <w:r>
+        <w:rPr>
+          <w:rFonts w:ascii="Arial" w:hAnsi="Arial" w:cs="Arial"/>
+          <w:lang w:val="en-AU"/>
+        </w:rPr>
+        <w:t xml:space="preserve"> created.</w:t>
+      </w:r>
     </w:p>
     <w:p>
       <w:pPr>
@@ -384,38 +511,248 @@
           <w:rFonts w:ascii="Arial" w:hAnsi="Arial" w:cs="Arial"/>
           <w:lang w:val="en-AU"/>
         </w:rPr>
-        <w:t>Create an initial GUI version, Bronte, 9/02/2019</w:t>
-      </w:r>
-    </w:p>
-    <w:p>
-      <w:pPr>
-        <w:rPr>
-          <w:rFonts w:ascii="Arial" w:hAnsi="Arial" w:cs="Arial"/>
-          <w:lang w:val="en-AU"/>
-        </w:rPr>
-      </w:pPr>
-      <w:r>
-        <w:rPr>
-          <w:rFonts w:ascii="Arial" w:hAnsi="Arial" w:cs="Arial"/>
-          <w:lang w:val="en-AU"/>
-        </w:rPr>
-        <w:t>UNKNOWN, no push</w:t>
-      </w:r>
-      <w:r>
-        <w:rPr>
-          <w:rFonts w:ascii="Arial" w:hAnsi="Arial" w:cs="Arial"/>
-          <w:lang w:val="en-AU"/>
-        </w:rPr>
-        <w:t>.</w:t>
-      </w:r>
-    </w:p>
-    <w:p>
-      <w:pPr>
-        <w:rPr>
-          <w:rFonts w:ascii="Arial" w:hAnsi="Arial" w:cs="Arial"/>
-          <w:lang w:val="en-AU"/>
-        </w:rPr>
-      </w:pPr>
+        <w:t>Have a simple working prototype, TEAM, 9/02/2019</w:t>
+      </w:r>
+    </w:p>
+    <w:p>
+      <w:pPr>
+        <w:rPr>
+          <w:rFonts w:ascii="Arial" w:hAnsi="Arial" w:cs="Arial"/>
+          <w:lang w:val="en-AU"/>
+        </w:rPr>
+      </w:pPr>
+      <w:r>
+        <w:rPr>
+          <w:rFonts w:ascii="Arial" w:hAnsi="Arial" w:cs="Arial"/>
+          <w:lang w:val="en-AU"/>
+        </w:rPr>
+        <w:t>INCOMPLETE, backend is not communicating with GUI, GUI is not pushed to git for team to work on.</w:t>
+      </w:r>
+    </w:p>
+    <w:p>
+      <w:pPr>
+        <w:rPr>
+          <w:rFonts w:ascii="Arial" w:hAnsi="Arial" w:cs="Arial"/>
+          <w:lang w:val="en-AU"/>
+        </w:rPr>
+      </w:pPr>
+    </w:p>
+    <w:p>
+      <w:pPr>
+        <w:rPr>
+          <w:rFonts w:ascii="Arial" w:hAnsi="Arial" w:cs="Arial"/>
+          <w:b/>
+          <w:lang w:val="en-AU"/>
+        </w:rPr>
+      </w:pPr>
+      <w:r>
+        <w:rPr>
+          <w:rFonts w:ascii="Arial" w:hAnsi="Arial" w:cs="Arial"/>
+          <w:b/>
+          <w:lang w:val="en-AU"/>
+        </w:rPr>
+        <w:t>Minutes:</w:t>
+      </w:r>
+    </w:p>
+    <w:p>
+      <w:pPr>
+        <w:pStyle w:val="ListParagraph"/>
+        <w:numPr>
+          <w:ilvl w:val="0"/>
+          <w:numId w:val="5"/>
+        </w:numPr>
+        <w:rPr>
+          <w:rFonts w:ascii="Arial" w:hAnsi="Arial" w:cs="Arial"/>
+          <w:lang w:val="en-AU"/>
+        </w:rPr>
+      </w:pPr>
+      <w:r>
+        <w:rPr>
+          <w:rFonts w:ascii="Arial" w:hAnsi="Arial" w:cs="Arial"/>
+          <w:lang w:val="en-AU"/>
+        </w:rPr>
+        <w:t>S</w:t>
+      </w:r>
+      <w:r>
+        <w:rPr>
+          <w:rFonts w:ascii="Arial" w:hAnsi="Arial" w:cs="Arial"/>
+          <w:lang w:val="en-AU"/>
+        </w:rPr>
+        <w:t>ummary</w:t>
+      </w:r>
+      <w:r>
+        <w:rPr>
+          <w:rFonts w:ascii="Arial" w:hAnsi="Arial" w:cs="Arial"/>
+          <w:lang w:val="en-AU"/>
+        </w:rPr>
+        <w:t>, recap of progress</w:t>
+      </w:r>
+      <w:r>
+        <w:rPr>
+          <w:rFonts w:ascii="Arial" w:hAnsi="Arial" w:cs="Arial"/>
+          <w:lang w:val="en-AU"/>
+        </w:rPr>
+        <w:t>. Limiting factors.</w:t>
+      </w:r>
+    </w:p>
+    <w:p>
+      <w:pPr>
+        <w:pStyle w:val="ListParagraph"/>
+        <w:numPr>
+          <w:ilvl w:val="0"/>
+          <w:numId w:val="5"/>
+        </w:numPr>
+        <w:rPr>
+          <w:rFonts w:ascii="Arial" w:hAnsi="Arial" w:cs="Arial"/>
+          <w:lang w:val="en-AU"/>
+        </w:rPr>
+      </w:pPr>
+      <w:r>
+        <w:rPr>
+          <w:rFonts w:ascii="Arial" w:hAnsi="Arial" w:cs="Arial"/>
+          <w:lang w:val="en-AU"/>
+        </w:rPr>
+        <w:t xml:space="preserve">Team learning React.js for the UI </w:t>
+      </w:r>
+      <w:r>
+        <w:rPr>
+          <w:rFonts w:ascii="Arial" w:hAnsi="Arial" w:cs="Arial"/>
+          <w:lang w:val="en-AU"/>
+        </w:rPr>
+        <w:t>development</w:t>
+      </w:r>
+    </w:p>
+    <w:p>
+      <w:pPr>
+        <w:pStyle w:val="ListParagraph"/>
+        <w:numPr>
+          <w:ilvl w:val="0"/>
+          <w:numId w:val="5"/>
+        </w:numPr>
+        <w:rPr>
+          <w:rFonts w:ascii="Arial" w:hAnsi="Arial" w:cs="Arial"/>
+          <w:lang w:val="en-AU"/>
+        </w:rPr>
+      </w:pPr>
+      <w:r>
+        <w:rPr>
+          <w:rFonts w:ascii="Arial" w:hAnsi="Arial" w:cs="Arial"/>
+          <w:lang w:val="en-AU"/>
+        </w:rPr>
+        <w:t>Slight s</w:t>
+      </w:r>
+      <w:r>
+        <w:rPr>
+          <w:rFonts w:ascii="Arial" w:hAnsi="Arial" w:cs="Arial"/>
+          <w:lang w:val="en-AU"/>
+        </w:rPr>
+        <w:t>lowdown</w:t>
+      </w:r>
+      <w:r>
+        <w:rPr>
+          <w:rFonts w:ascii="Arial" w:hAnsi="Arial" w:cs="Arial"/>
+          <w:lang w:val="en-AU"/>
+        </w:rPr>
+        <w:t xml:space="preserve"> in progress, </w:t>
+      </w:r>
+      <w:r>
+        <w:rPr>
+          <w:rFonts w:ascii="Arial" w:hAnsi="Arial" w:cs="Arial"/>
+          <w:lang w:val="en-AU"/>
+        </w:rPr>
+        <w:t>integration</w:t>
+      </w:r>
+      <w:r>
+        <w:rPr>
+          <w:rFonts w:ascii="Arial" w:hAnsi="Arial" w:cs="Arial"/>
+          <w:lang w:val="en-AU"/>
+        </w:rPr>
+        <w:t xml:space="preserve"> of individual </w:t>
+      </w:r>
+      <w:r>
+        <w:rPr>
+          <w:rFonts w:ascii="Arial" w:hAnsi="Arial" w:cs="Arial"/>
+          <w:lang w:val="en-AU"/>
+        </w:rPr>
+        <w:t>components</w:t>
+      </w:r>
+      <w:r>
+        <w:rPr>
+          <w:rFonts w:ascii="Arial" w:hAnsi="Arial" w:cs="Arial"/>
+          <w:lang w:val="en-AU"/>
+        </w:rPr>
+        <w:t xml:space="preserve"> required</w:t>
+      </w:r>
+    </w:p>
+    <w:p>
+      <w:pPr>
+        <w:pStyle w:val="ListParagraph"/>
+        <w:numPr>
+          <w:ilvl w:val="0"/>
+          <w:numId w:val="5"/>
+        </w:numPr>
+        <w:rPr>
+          <w:rFonts w:ascii="Arial" w:hAnsi="Arial" w:cs="Arial"/>
+          <w:lang w:val="en-AU"/>
+        </w:rPr>
+      </w:pPr>
+      <w:r>
+        <w:rPr>
+          <w:rFonts w:ascii="Arial" w:hAnsi="Arial" w:cs="Arial"/>
+          <w:lang w:val="en-AU"/>
+        </w:rPr>
+        <w:t>Integration</w:t>
+      </w:r>
+      <w:r>
+        <w:rPr>
+          <w:rFonts w:ascii="Arial" w:hAnsi="Arial" w:cs="Arial"/>
+          <w:lang w:val="en-AU"/>
+        </w:rPr>
+        <w:t>, for single prototype</w:t>
+      </w:r>
+      <w:bookmarkStart w:id="1" w:name="_GoBack"/>
+      <w:bookmarkEnd w:id="1"/>
+    </w:p>
+    <w:p>
+      <w:pPr>
+        <w:rPr>
+          <w:rFonts w:ascii="Arial" w:hAnsi="Arial" w:cs="Arial"/>
+          <w:lang w:val="en-AU"/>
+        </w:rPr>
+      </w:pPr>
+    </w:p>
+    <w:p>
+      <w:pPr>
+        <w:rPr>
+          <w:rFonts w:ascii="Arial" w:hAnsi="Arial" w:cs="Arial"/>
+          <w:b/>
+          <w:lang w:val="en-AU"/>
+        </w:rPr>
+      </w:pPr>
+      <w:commentRangeStart w:id="2"/>
+      <w:r>
+        <w:rPr>
+          <w:rFonts w:ascii="Arial" w:hAnsi="Arial" w:cs="Arial"/>
+          <w:b/>
+          <w:lang w:val="en-AU"/>
+        </w:rPr>
+        <w:t>Decisions</w:t>
+      </w:r>
+      <w:commentRangeEnd w:id="2"/>
+      <w:r>
+        <w:rPr>
+          <w:rStyle w:val="CommentReference"/>
+        </w:rPr>
+        <w:commentReference w:id="2"/>
+      </w:r>
+      <w:r>
+        <w:rPr>
+          <w:rFonts w:ascii="Arial" w:hAnsi="Arial" w:cs="Arial"/>
+          <w:b/>
+          <w:lang w:val="en-AU"/>
+        </w:rPr>
+        <w:t>:</w:t>
+      </w:r>
     </w:p>
     <w:p>
       <w:pPr>
@@ -434,55 +771,22 @@
           <w:rFonts w:ascii="Arial" w:hAnsi="Arial" w:cs="Arial"/>
           <w:lang w:val="en-AU"/>
         </w:rPr>
-        <w:t>Create simple backend receiving from web service, Sean and Greg, 9/02/2019</w:t>
-      </w:r>
-    </w:p>
-    <w:p>
-      <w:pPr>
-        <w:rPr>
-          <w:rFonts w:ascii="Arial" w:hAnsi="Arial" w:cs="Arial"/>
-          <w:lang w:val="en-AU"/>
-        </w:rPr>
-      </w:pPr>
-      <w:r>
-        <w:rPr>
-          <w:rFonts w:ascii="Arial" w:hAnsi="Arial" w:cs="Arial"/>
-          <w:lang w:val="en-AU"/>
-        </w:rPr>
-        <w:t xml:space="preserve">INCOMPLETE, Simple subscribe created, need to put into local variables. </w:t>
-      </w:r>
-      <w:proofErr w:type="spellStart"/>
-      <w:r>
-        <w:rPr>
-          <w:rFonts w:ascii="Arial" w:hAnsi="Arial" w:cs="Arial"/>
-          <w:lang w:val="en-AU"/>
-        </w:rPr>
-        <w:t>mongoDB</w:t>
-      </w:r>
-      <w:proofErr w:type="spellEnd"/>
-      <w:r>
-        <w:rPr>
-          <w:rFonts w:ascii="Arial" w:hAnsi="Arial" w:cs="Arial"/>
-          <w:lang w:val="en-AU"/>
-        </w:rPr>
-        <w:t xml:space="preserve"> created.</w:t>
-      </w:r>
-    </w:p>
-    <w:p>
-      <w:pPr>
-        <w:rPr>
-          <w:rFonts w:ascii="Arial" w:hAnsi="Arial" w:cs="Arial"/>
-          <w:lang w:val="en-AU"/>
-        </w:rPr>
-      </w:pPr>
-    </w:p>
-    <w:p>
-      <w:pPr>
-        <w:rPr>
-          <w:rFonts w:ascii="Arial" w:hAnsi="Arial" w:cs="Arial"/>
-          <w:lang w:val="en-AU"/>
-        </w:rPr>
-      </w:pPr>
+        <w:t>Team m</w:t>
+      </w:r>
+      <w:r>
+        <w:rPr>
+          <w:rFonts w:ascii="Arial" w:hAnsi="Arial" w:cs="Arial"/>
+          <w:lang w:val="en-AU"/>
+        </w:rPr>
+        <w:t>eeting</w:t>
+      </w:r>
+      <w:r>
+        <w:rPr>
+          <w:rFonts w:ascii="Arial" w:hAnsi="Arial" w:cs="Arial"/>
+          <w:lang w:val="en-AU"/>
+        </w:rPr>
+        <w:t xml:space="preserve"> required to get everyone on the same page.</w:t>
+      </w:r>
     </w:p>
     <w:p>
       <w:pPr>
@@ -501,102 +805,73 @@
           <w:rFonts w:ascii="Arial" w:hAnsi="Arial" w:cs="Arial"/>
           <w:lang w:val="en-AU"/>
         </w:rPr>
-        <w:t>Have a simple working prototype, TEAM, 9/02/2019</w:t>
-      </w:r>
-    </w:p>
-    <w:p>
-      <w:pPr>
-        <w:rPr>
-          <w:rFonts w:ascii="Arial" w:hAnsi="Arial" w:cs="Arial"/>
-          <w:lang w:val="en-AU"/>
-        </w:rPr>
-      </w:pPr>
-      <w:r>
-        <w:rPr>
-          <w:rFonts w:ascii="Arial" w:hAnsi="Arial" w:cs="Arial"/>
-          <w:lang w:val="en-AU"/>
-        </w:rPr>
-        <w:t>INCOMPLETE, backend is not communicating with GUI, GUI is not pushed to git for team to work on.</w:t>
-      </w:r>
-    </w:p>
-    <w:p>
-      <w:pPr>
-        <w:rPr>
-          <w:rFonts w:ascii="Arial" w:hAnsi="Arial" w:cs="Arial"/>
-          <w:lang w:val="en-AU"/>
-        </w:rPr>
-      </w:pPr>
-    </w:p>
-    <w:p>
-      <w:pPr>
-        <w:rPr>
-          <w:rFonts w:ascii="Arial" w:hAnsi="Arial" w:cs="Arial"/>
-          <w:b/>
-          <w:lang w:val="en-AU"/>
-        </w:rPr>
-      </w:pPr>
-      <w:r>
-        <w:rPr>
-          <w:rFonts w:ascii="Arial" w:hAnsi="Arial" w:cs="Arial"/>
-          <w:b/>
-          <w:lang w:val="en-AU"/>
-        </w:rPr>
-        <w:t>Minutes:</w:t>
-      </w:r>
-    </w:p>
-    <w:p>
-      <w:pPr>
-        <w:pStyle w:val="ListParagraph"/>
-        <w:numPr>
-          <w:ilvl w:val="0"/>
-          <w:numId w:val="5"/>
-        </w:numPr>
-        <w:rPr>
-          <w:rFonts w:ascii="Arial" w:hAnsi="Arial" w:cs="Arial"/>
-          <w:b/>
-          <w:lang w:val="en-AU"/>
-        </w:rPr>
-      </w:pPr>
-      <w:r>
-        <w:rPr>
-          <w:rFonts w:ascii="Arial" w:hAnsi="Arial" w:cs="Arial"/>
-          <w:b/>
-          <w:lang w:val="en-AU"/>
-        </w:rPr>
-        <w:t>&lt;&gt;</w:t>
-      </w:r>
-    </w:p>
-    <w:p>
-      <w:pPr>
-        <w:rPr>
-          <w:rFonts w:ascii="Arial" w:hAnsi="Arial" w:cs="Arial"/>
-          <w:lang w:val="en-AU"/>
-        </w:rPr>
-      </w:pPr>
-    </w:p>
-    <w:p>
-      <w:pPr>
-        <w:rPr>
-          <w:rFonts w:ascii="Arial" w:hAnsi="Arial" w:cs="Arial"/>
-          <w:b/>
-          <w:lang w:val="en-AU"/>
-        </w:rPr>
-      </w:pPr>
-      <w:commentRangeStart w:id="1"/>
-      <w:r>
-        <w:rPr>
-          <w:rFonts w:ascii="Arial" w:hAnsi="Arial" w:cs="Arial"/>
-          <w:b/>
-          <w:lang w:val="en-AU"/>
-        </w:rPr>
-        <w:t>Decisions</w:t>
-      </w:r>
-      <w:commentRangeEnd w:id="1"/>
+        <w:t xml:space="preserve">Next meeting Friday, </w:t>
+      </w:r>
+      <w:r>
+        <w:rPr>
+          <w:rFonts w:ascii="Arial" w:hAnsi="Arial" w:cs="Arial"/>
+          <w:lang w:val="en-AU"/>
+        </w:rPr>
+        <w:t>5pm.</w:t>
+      </w:r>
+    </w:p>
+    <w:p>
+      <w:pPr>
+        <w:rPr>
+          <w:rFonts w:ascii="Arial" w:hAnsi="Arial" w:cs="Arial"/>
+          <w:lang w:val="en-AU"/>
+        </w:rPr>
+      </w:pPr>
+    </w:p>
+    <w:p>
+      <w:pPr>
+        <w:rPr>
+          <w:rFonts w:ascii="Arial" w:hAnsi="Arial" w:cs="Arial"/>
+          <w:b/>
+          <w:lang w:val="en-AU"/>
+        </w:rPr>
+      </w:pPr>
+      <w:r>
+        <w:rPr>
+          <w:rFonts w:ascii="Arial" w:hAnsi="Arial" w:cs="Arial"/>
+          <w:b/>
+          <w:lang w:val="en-AU"/>
+        </w:rPr>
+        <w:br w:type="page"/>
+      </w:r>
+    </w:p>
+    <w:p>
+      <w:pPr>
+        <w:rPr>
+          <w:rFonts w:ascii="Arial" w:hAnsi="Arial" w:cs="Arial"/>
+          <w:b/>
+          <w:lang w:val="en-AU"/>
+        </w:rPr>
+      </w:pPr>
+      <w:r>
+        <w:rPr>
+          <w:rFonts w:ascii="Arial" w:hAnsi="Arial" w:cs="Arial"/>
+          <w:b/>
+          <w:lang w:val="en-AU"/>
+        </w:rPr>
+        <w:lastRenderedPageBreak/>
+        <w:t xml:space="preserve">Action </w:t>
+      </w:r>
+      <w:commentRangeStart w:id="3"/>
+      <w:r>
+        <w:rPr>
+          <w:rFonts w:ascii="Arial" w:hAnsi="Arial" w:cs="Arial"/>
+          <w:b/>
+          <w:lang w:val="en-AU"/>
+        </w:rPr>
+        <w:t>Items</w:t>
+      </w:r>
+      <w:commentRangeEnd w:id="3"/>
       <w:r>
         <w:rPr>
           <w:rStyle w:val="CommentReference"/>
         </w:rPr>
-        <w:commentReference w:id="1"/>
+        <w:commentReference w:id="3"/>
       </w:r>
       <w:r>
         <w:rPr>
@@ -609,6 +884,14 @@
     </w:p>
     <w:p>
       <w:pPr>
+        <w:rPr>
+          <w:rFonts w:ascii="Arial" w:hAnsi="Arial" w:cs="Arial"/>
+          <w:lang w:val="en-AU"/>
+        </w:rPr>
+      </w:pPr>
+    </w:p>
+    <w:p>
+      <w:pPr>
         <w:pStyle w:val="ListParagraph"/>
         <w:numPr>
           <w:ilvl w:val="0"/>
@@ -624,65 +907,8 @@
           <w:rFonts w:ascii="Arial" w:hAnsi="Arial" w:cs="Arial"/>
           <w:lang w:val="en-AU"/>
         </w:rPr>
-        <w:t>&lt;&gt;</w:t>
-      </w:r>
-    </w:p>
-    <w:p>
-      <w:pPr>
-        <w:rPr>
-          <w:rFonts w:ascii="Arial" w:hAnsi="Arial" w:cs="Arial"/>
-          <w:lang w:val="en-AU"/>
-        </w:rPr>
-      </w:pPr>
-    </w:p>
-    <w:p>
-      <w:pPr>
-        <w:rPr>
-          <w:rFonts w:ascii="Arial" w:hAnsi="Arial" w:cs="Arial"/>
-          <w:b/>
-          <w:lang w:val="en-AU"/>
-        </w:rPr>
-      </w:pPr>
-      <w:r>
-        <w:rPr>
-          <w:rFonts w:ascii="Arial" w:hAnsi="Arial" w:cs="Arial"/>
-          <w:b/>
-          <w:lang w:val="en-AU"/>
-        </w:rPr>
-        <w:t xml:space="preserve">Action </w:t>
-      </w:r>
-      <w:commentRangeStart w:id="2"/>
-      <w:r>
-        <w:rPr>
-          <w:rFonts w:ascii="Arial" w:hAnsi="Arial" w:cs="Arial"/>
-          <w:b/>
-          <w:lang w:val="en-AU"/>
-        </w:rPr>
-        <w:t>Items</w:t>
-      </w:r>
-      <w:commentRangeEnd w:id="2"/>
-      <w:r>
-        <w:rPr>
-          <w:rStyle w:val="CommentReference"/>
-        </w:rPr>
-        <w:commentReference w:id="2"/>
-      </w:r>
-      <w:r>
-        <w:rPr>
-          <w:rFonts w:ascii="Arial" w:hAnsi="Arial" w:cs="Arial"/>
-          <w:b/>
-          <w:lang w:val="en-AU"/>
-        </w:rPr>
-        <w:t>:</w:t>
-      </w:r>
-    </w:p>
-    <w:p>
-      <w:pPr>
-        <w:rPr>
-          <w:rFonts w:ascii="Arial" w:hAnsi="Arial" w:cs="Arial"/>
-          <w:lang w:val="en-AU"/>
-        </w:rPr>
-      </w:pPr>
+        <w:t>Work on the backend, to ensure it communicates with the GUI, Greg, 16/02/2019</w:t>
+      </w:r>
     </w:p>
     <w:p>
       <w:pPr>
@@ -701,7 +927,7 @@
           <w:rFonts w:ascii="Arial" w:hAnsi="Arial" w:cs="Arial"/>
           <w:lang w:val="en-AU"/>
         </w:rPr>
-        <w:t>Work on the backend, to ensure it communicates with the GUI, Greg, 16/02/2019</w:t>
+        <w:t>Work on expanding the GUI, Greg, 16/02/2019</w:t>
       </w:r>
     </w:p>
     <w:p>
@@ -721,10 +947,72 @@
           <w:rFonts w:ascii="Arial" w:hAnsi="Arial" w:cs="Arial"/>
           <w:lang w:val="en-AU"/>
         </w:rPr>
-        <w:t>Work on expanding the GUI, Greg, 16/02/2019</w:t>
-      </w:r>
-      <w:bookmarkStart w:id="3" w:name="_GoBack"/>
-      <w:bookmarkEnd w:id="3"/>
+        <w:t xml:space="preserve">Create an initial GUI version, Bronte, </w:t>
+      </w:r>
+      <w:r>
+        <w:rPr>
+          <w:rFonts w:ascii="Arial" w:hAnsi="Arial" w:cs="Arial"/>
+          <w:color w:val="FF0000"/>
+          <w:lang w:val="en-AU"/>
+        </w:rPr>
+        <w:t>9/02/2019</w:t>
+      </w:r>
+    </w:p>
+    <w:p>
+      <w:pPr>
+        <w:pStyle w:val="ListParagraph"/>
+        <w:numPr>
+          <w:ilvl w:val="0"/>
+          <w:numId w:val="3"/>
+        </w:numPr>
+        <w:rPr>
+          <w:rFonts w:ascii="Arial" w:hAnsi="Arial" w:cs="Arial"/>
+          <w:lang w:val="en-AU"/>
+        </w:rPr>
+      </w:pPr>
+      <w:r>
+        <w:rPr>
+          <w:rFonts w:ascii="Arial" w:hAnsi="Arial" w:cs="Arial"/>
+          <w:lang w:val="en-AU"/>
+        </w:rPr>
+        <w:t xml:space="preserve">Create simple backend receiving from web service, Sean and Greg, </w:t>
+      </w:r>
+      <w:r>
+        <w:rPr>
+          <w:rFonts w:ascii="Arial" w:hAnsi="Arial" w:cs="Arial"/>
+          <w:color w:val="FF0000"/>
+          <w:lang w:val="en-AU"/>
+        </w:rPr>
+        <w:t>9/02/2019</w:t>
+      </w:r>
+    </w:p>
+    <w:p>
+      <w:pPr>
+        <w:pStyle w:val="ListParagraph"/>
+        <w:numPr>
+          <w:ilvl w:val="0"/>
+          <w:numId w:val="3"/>
+        </w:numPr>
+        <w:rPr>
+          <w:rFonts w:ascii="Arial" w:hAnsi="Arial" w:cs="Arial"/>
+          <w:lang w:val="en-AU"/>
+        </w:rPr>
+      </w:pPr>
+      <w:r>
+        <w:rPr>
+          <w:rFonts w:ascii="Arial" w:hAnsi="Arial" w:cs="Arial"/>
+          <w:lang w:val="en-AU"/>
+        </w:rPr>
+        <w:t xml:space="preserve">Have a simple working prototype, TEAM, </w:t>
+      </w:r>
+      <w:r>
+        <w:rPr>
+          <w:rFonts w:ascii="Arial" w:hAnsi="Arial" w:cs="Arial"/>
+          <w:color w:val="FF0000"/>
+          <w:lang w:val="en-AU"/>
+        </w:rPr>
+        <w:t>9/02/2019</w:t>
+      </w:r>
     </w:p>
     <w:p>
       <w:pPr>
@@ -1054,23 +1342,53 @@
           <w:b/>
           <w:lang w:val="en-AU"/>
         </w:rPr>
-        <w:t>Action Items from Last Meeting (DD/MM/</w:t>
-      </w:r>
-      <w:commentRangeStart w:id="4"/>
-      <w:r>
-        <w:rPr>
-          <w:rFonts w:ascii="Arial" w:hAnsi="Arial" w:cs="Arial"/>
-          <w:b/>
-          <w:lang w:val="en-AU"/>
-        </w:rPr>
-        <w:t>YYYY</w:t>
-      </w:r>
-      <w:commentRangeEnd w:id="4"/>
+        <w:t>Action Items from Last Meeting (</w:t>
+      </w:r>
+      <w:r>
+        <w:rPr>
+          <w:rFonts w:ascii="Arial" w:hAnsi="Arial" w:cs="Arial"/>
+          <w:b/>
+          <w:lang w:val="en-AU"/>
+        </w:rPr>
+        <w:t>9</w:t>
+      </w:r>
+      <w:r>
+        <w:rPr>
+          <w:rFonts w:ascii="Arial" w:hAnsi="Arial" w:cs="Arial"/>
+          <w:b/>
+          <w:lang w:val="en-AU"/>
+        </w:rPr>
+        <w:t>/</w:t>
+      </w:r>
+      <w:r>
+        <w:rPr>
+          <w:rFonts w:ascii="Arial" w:hAnsi="Arial" w:cs="Arial"/>
+          <w:b/>
+          <w:lang w:val="en-AU"/>
+        </w:rPr>
+        <w:t>02</w:t>
+      </w:r>
+      <w:r>
+        <w:rPr>
+          <w:rFonts w:ascii="Arial" w:hAnsi="Arial" w:cs="Arial"/>
+          <w:b/>
+          <w:lang w:val="en-AU"/>
+        </w:rPr>
+        <w:t>/</w:t>
+      </w:r>
       <w:r>
         <w:rPr>
           <w:rStyle w:val="CommentReference"/>
         </w:rPr>
         <w:commentReference w:id="4"/>
+      </w:r>
+      <w:r>
+        <w:rPr>
+          <w:rFonts w:ascii="Arial" w:hAnsi="Arial" w:cs="Arial"/>
+          <w:b/>
+          <w:lang w:val="en-AU"/>
+        </w:rPr>
+        <w:t>2019</w:t>
       </w:r>
       <w:r>
         <w:rPr>
@@ -2141,16 +2459,44 @@
         <w:rPr>
           <w:lang w:val="en-AU"/>
         </w:rPr>
-        <w:t>&lt;&gt;</w:t>
-      </w:r>
-    </w:p>
-    <w:p>
-      <w:pPr>
-        <w:rPr>
-          <w:b/>
-          <w:lang w:val="en-AU"/>
-        </w:rPr>
-      </w:pPr>
+        <w:t>Working, device prototype</w:t>
+      </w:r>
+    </w:p>
+    <w:p>
+      <w:pPr>
+        <w:pStyle w:val="ListParagraph"/>
+        <w:numPr>
+          <w:ilvl w:val="0"/>
+          <w:numId w:val="2"/>
+        </w:numPr>
+        <w:rPr>
+          <w:lang w:val="en-AU"/>
+        </w:rPr>
+      </w:pPr>
+      <w:r>
+        <w:rPr>
+          <w:lang w:val="en-AU"/>
+        </w:rPr>
+        <w:t>Initial GUI version</w:t>
+      </w:r>
+    </w:p>
+    <w:p>
+      <w:pPr>
+        <w:pStyle w:val="ListParagraph"/>
+        <w:numPr>
+          <w:ilvl w:val="0"/>
+          <w:numId w:val="2"/>
+        </w:numPr>
+        <w:rPr>
+          <w:lang w:val="en-AU"/>
+        </w:rPr>
+      </w:pPr>
+      <w:r>
+        <w:rPr>
+          <w:lang w:val="en-AU"/>
+        </w:rPr>
+        <w:t>Simple backend</w:t>
+      </w:r>
     </w:p>
     <w:p>
       <w:pPr>
@@ -2190,15 +2536,8 @@
         <w:rPr>
           <w:lang w:val="en-AU"/>
         </w:rPr>
-        <w:t>&lt;&gt;</w:t>
-      </w:r>
-    </w:p>
-    <w:p>
-      <w:pPr>
-        <w:rPr>
-          <w:lang w:val="en-AU"/>
-        </w:rPr>
-      </w:pPr>
+        <w:t>Individual tasks</w:t>
+      </w:r>
     </w:p>
     <w:p>
       <w:pPr>
@@ -2238,16 +2577,44 @@
         <w:rPr>
           <w:lang w:val="en-AU"/>
         </w:rPr>
-        <w:t>&lt;&gt;</w:t>
-      </w:r>
-    </w:p>
-    <w:p>
-      <w:pPr>
-        <w:rPr>
-          <w:b/>
-          <w:lang w:val="en-AU"/>
-        </w:rPr>
-      </w:pPr>
+        <w:t>Integration</w:t>
+      </w:r>
+    </w:p>
+    <w:p>
+      <w:pPr>
+        <w:pStyle w:val="ListParagraph"/>
+        <w:numPr>
+          <w:ilvl w:val="0"/>
+          <w:numId w:val="2"/>
+        </w:numPr>
+        <w:rPr>
+          <w:lang w:val="en-AU"/>
+        </w:rPr>
+      </w:pPr>
+      <w:r>
+        <w:rPr>
+          <w:lang w:val="en-AU"/>
+        </w:rPr>
+        <w:t>Backend dev</w:t>
+      </w:r>
+    </w:p>
+    <w:p>
+      <w:pPr>
+        <w:pStyle w:val="ListParagraph"/>
+        <w:numPr>
+          <w:ilvl w:val="0"/>
+          <w:numId w:val="2"/>
+        </w:numPr>
+        <w:rPr>
+          <w:lang w:val="en-AU"/>
+        </w:rPr>
+      </w:pPr>
+      <w:r>
+        <w:rPr>
+          <w:lang w:val="en-AU"/>
+        </w:rPr>
+        <w:t>Ui development</w:t>
+      </w:r>
     </w:p>
     <w:p>
       <w:pPr>
@@ -2287,8 +2654,15 @@
         <w:rPr>
           <w:lang w:val="en-AU"/>
         </w:rPr>
-        <w:t>&lt;&gt;</w:t>
-      </w:r>
+        <w:t>Push prototype back one week.</w:t>
+      </w:r>
+    </w:p>
+    <w:p>
+      <w:pPr>
+        <w:rPr>
+          <w:lang w:val="en-AU"/>
+        </w:rPr>
+      </w:pPr>
     </w:p>
     <w:p>
       <w:pPr>
@@ -2365,14 +2739,6 @@
         </w:rPr>
         <w:t>Kelp the World</w:t>
       </w:r>
-    </w:p>
-    <w:p>
-      <w:pPr>
-        <w:rPr>
-          <w:i/>
-          <w:lang w:val="en-AU"/>
-        </w:rPr>
-      </w:pPr>
     </w:p>
     <w:p>
       <w:pPr>
@@ -2448,17 +2814,22 @@
         </w:numPr>
         <w:rPr>
           <w:rFonts w:ascii="Arial" w:hAnsi="Arial" w:cs="Arial"/>
-          <w:b/>
-          <w:lang w:val="en-AU"/>
-        </w:rPr>
-      </w:pPr>
-      <w:r>
-        <w:rPr>
-          <w:rFonts w:ascii="Arial" w:hAnsi="Arial" w:cs="Arial"/>
-          <w:b/>
-          <w:lang w:val="en-AU"/>
-        </w:rPr>
-        <w:t>&lt;&gt;</w:t>
+          <w:lang w:val="en-AU"/>
+        </w:rPr>
+      </w:pPr>
+      <w:r>
+        <w:rPr>
+          <w:rFonts w:ascii="Arial" w:hAnsi="Arial" w:cs="Arial"/>
+          <w:lang w:val="en-AU"/>
+        </w:rPr>
+        <w:t xml:space="preserve">Pushing to </w:t>
+      </w:r>
+      <w:r>
+        <w:rPr>
+          <w:rFonts w:ascii="Arial" w:hAnsi="Arial" w:cs="Arial"/>
+          <w:lang w:val="en-AU"/>
+        </w:rPr>
+        <w:t>git more efficiently</w:t>
       </w:r>
     </w:p>
     <w:p>
@@ -2576,6 +2947,40 @@
     </w:p>
     <w:p>
       <w:pPr>
+        <w:rPr>
+          <w:rFonts w:ascii="Arial" w:hAnsi="Arial" w:cs="Arial"/>
+          <w:b/>
+          <w:lang w:val="en-AU"/>
+        </w:rPr>
+      </w:pPr>
+    </w:p>
+    <w:p>
+      <w:pPr>
+        <w:rPr>
+          <w:rFonts w:ascii="Arial" w:hAnsi="Arial" w:cs="Arial"/>
+          <w:b/>
+          <w:lang w:val="en-AU"/>
+        </w:rPr>
+      </w:pPr>
+      <w:r>
+        <w:rPr>
+          <w:rFonts w:ascii="Arial" w:hAnsi="Arial" w:cs="Arial"/>
+          <w:b/>
+          <w:lang w:val="en-AU"/>
+        </w:rPr>
+        <w:t>Things the team will STOP doing</w:t>
+      </w:r>
+      <w:r>
+        <w:rPr>
+          <w:rFonts w:ascii="Arial" w:hAnsi="Arial" w:cs="Arial"/>
+          <w:b/>
+          <w:lang w:val="en-AU"/>
+        </w:rPr>
+        <w:t xml:space="preserve">: </w:t>
+      </w:r>
+    </w:p>
+    <w:p>
+      <w:pPr>
         <w:pStyle w:val="ListParagraph"/>
         <w:numPr>
           <w:ilvl w:val="0"/>
@@ -2591,61 +2996,7 @@
           <w:rFonts w:ascii="Arial" w:hAnsi="Arial" w:cs="Arial"/>
           <w:lang w:val="en-AU"/>
         </w:rPr>
-        <w:t>&lt;&gt;</w:t>
-      </w:r>
-    </w:p>
-    <w:p>
-      <w:pPr>
-        <w:rPr>
-          <w:rFonts w:ascii="Arial" w:hAnsi="Arial" w:cs="Arial"/>
-          <w:b/>
-          <w:lang w:val="en-AU"/>
-        </w:rPr>
-      </w:pPr>
-    </w:p>
-    <w:p>
-      <w:pPr>
-        <w:rPr>
-          <w:rFonts w:ascii="Arial" w:hAnsi="Arial" w:cs="Arial"/>
-          <w:b/>
-          <w:lang w:val="en-AU"/>
-        </w:rPr>
-      </w:pPr>
-      <w:r>
-        <w:rPr>
-          <w:rFonts w:ascii="Arial" w:hAnsi="Arial" w:cs="Arial"/>
-          <w:b/>
-          <w:lang w:val="en-AU"/>
-        </w:rPr>
-        <w:t>Things the team will STOP doing</w:t>
-      </w:r>
-      <w:r>
-        <w:rPr>
-          <w:rFonts w:ascii="Arial" w:hAnsi="Arial" w:cs="Arial"/>
-          <w:b/>
-          <w:lang w:val="en-AU"/>
-        </w:rPr>
-        <w:t xml:space="preserve">: </w:t>
-      </w:r>
-    </w:p>
-    <w:p>
-      <w:pPr>
-        <w:pStyle w:val="ListParagraph"/>
-        <w:numPr>
-          <w:ilvl w:val="0"/>
-          <w:numId w:val="4"/>
-        </w:numPr>
-        <w:rPr>
-          <w:rFonts w:ascii="Arial" w:hAnsi="Arial" w:cs="Arial"/>
-          <w:lang w:val="en-AU"/>
-        </w:rPr>
-      </w:pPr>
-      <w:r>
-        <w:rPr>
-          <w:rFonts w:ascii="Arial" w:hAnsi="Arial" w:cs="Arial"/>
-          <w:lang w:val="en-AU"/>
-        </w:rPr>
-        <w:t>&lt;&gt;</w:t>
+        <w:t>nil</w:t>
       </w:r>
     </w:p>
     <w:sectPr>
@@ -2693,7 +3044,7 @@
       </w:pPr>
     </w:p>
   </w:comment>
-  <w:comment w:id="1" w:author="Gale Rainwood" w:date="2019-09-02T11:31:00Z" w:initials="GR">
+  <w:comment w:id="2" w:author="Gale Rainwood" w:date="2019-09-02T11:31:00Z" w:initials="GR">
     <w:p>
       <w:pPr>
         <w:pStyle w:val="ListParagraph"/>
@@ -2721,7 +3072,7 @@
       </w:r>
     </w:p>
   </w:comment>
-  <w:comment w:id="2" w:author="Gale Rainwood" w:date="2019-09-02T11:31:00Z" w:initials="GR">
+  <w:comment w:id="3" w:author="Gale Rainwood" w:date="2019-09-02T11:31:00Z" w:initials="GR">
     <w:p>
       <w:pPr>
         <w:pStyle w:val="ListParagraph"/>
@@ -2857,7 +3208,6 @@
   <w16cid:commentId w16cid:paraId="3A0B3D76" w16cid:durableId="211780C2"/>
   <w16cid:commentId w16cid:paraId="5C419CF3" w16cid:durableId="211780C1"/>
   <w16cid:commentId w16cid:paraId="5C2F023F" w16cid:durableId="211780C0"/>
-  <w16cid:commentId w16cid:paraId="68AC88ED" w16cid:durableId="211775E6"/>
   <w16cid:commentId w16cid:paraId="3E0DD6DF" w16cid:durableId="21177C0E"/>
   <w16cid:commentId w16cid:paraId="33F8FCA2" w16cid:durableId="21177C1B"/>
 </w16cid:commentsIds>

</xml_diff>